<commit_message>
Final report - need little more revision
</commit_message>
<xml_diff>
--- a/Final Report.docx
+++ b/Final Report.docx
@@ -1184,11 +1184,9 @@
     <w:p>
       <w:pPr>
         <w:rPr>
-          <w:rFonts w:ascii="Verdana" w:hAnsi="Verdana" w:hint="eastAsia"/>
-        </w:rPr>
-      </w:pPr>
-      <w:bookmarkStart w:id="0" w:name="_GoBack"/>
-      <w:bookmarkEnd w:id="0"/>
+          <w:rFonts w:ascii="Verdana" w:hAnsi="Verdana"/>
+        </w:rPr>
+      </w:pPr>
     </w:p>
     <w:p>
       <w:pPr>
@@ -1198,7 +1196,7 @@
           <w:color w:val="4472C4" w:themeColor="accent5"/>
         </w:rPr>
       </w:pPr>
-      <w:bookmarkStart w:id="1" w:name="_Toc449718189"/>
+      <w:bookmarkStart w:id="0" w:name="_Toc449718189"/>
       <w:r>
         <w:rPr>
           <w:rFonts w:ascii="Verdana" w:hAnsi="Verdana"/>
@@ -1212,6 +1210,144 @@
           <w:rFonts w:ascii="Verdana" w:hAnsi="Verdana"/>
           <w:color w:val="4472C4" w:themeColor="accent5"/>
         </w:rPr>
+        <w:t>. Implementation</w:t>
+      </w:r>
+      <w:bookmarkEnd w:id="0"/>
+    </w:p>
+    <w:p>
+      <w:pPr>
+        <w:rPr>
+          <w:rFonts w:ascii="Verdana" w:hAnsi="Verdana"/>
+        </w:rPr>
+      </w:pPr>
+      <w:r>
+        <w:rPr>
+          <w:rFonts w:ascii="Verdana" w:hAnsi="Verdana"/>
+        </w:rPr>
+        <w:t>It was a given that there would be challenges in trying to implement this kind of game. Especially since our group decided to merge two different collision grids into one, introducing an entire new layer of complexity which had to do with converting arbitrary pixel values into array grid and vice versa.</w:t>
+      </w:r>
+    </w:p>
+    <w:p>
+      <w:pPr>
+        <w:rPr>
+          <w:rFonts w:ascii="Verdana" w:hAnsi="Verdana"/>
+        </w:rPr>
+      </w:pPr>
+      <w:r>
+        <w:rPr>
+          <w:rFonts w:ascii="Verdana" w:hAnsi="Verdana"/>
+        </w:rPr>
+        <w:t>Therefore, the biggest challenges concerning the implementation was the collision handling. Many more private/protected methods and variables had to be introduced as our design was not adequate at tackling these issues by its own. Also, we did not anticipate that our Entity class would be the heaviest amongst all classes present in our package in amount of code wise.</w:t>
+      </w:r>
+    </w:p>
+    <w:p>
+      <w:pPr>
+        <w:rPr>
+          <w:rFonts w:ascii="Verdana" w:hAnsi="Verdana"/>
+        </w:rPr>
+      </w:pPr>
+      <w:r>
+        <w:rPr>
+          <w:rFonts w:ascii="Verdana" w:hAnsi="Verdana"/>
+        </w:rPr>
+        <w:t xml:space="preserve">Another obstacle to implementation was surprisingly the file parsing part of the implementation. As we chose to encapsulate our data into data storage classes, it made it extremely difficult to look into the data </w:t>
+      </w:r>
+      <w:r>
+        <w:rPr>
+          <w:rFonts w:ascii="Verdana" w:hAnsi="Verdana"/>
+        </w:rPr>
+        <w:t>for debugging purposes, but it made it easier when it came to implementing features that utilized those data.</w:t>
+      </w:r>
+    </w:p>
+    <w:p>
+      <w:pPr>
+        <w:rPr>
+          <w:rFonts w:ascii="Verdana" w:hAnsi="Verdana"/>
+        </w:rPr>
+      </w:pPr>
+      <w:r>
+        <w:rPr>
+          <w:rFonts w:ascii="Verdana" w:hAnsi="Verdana"/>
+        </w:rPr>
+        <w:t xml:space="preserve">We solved these issues by employing every bit of experience, knowledge we had. One trend we realized was that the graphic/rendering part of the project was actually the easiest to implement and had least amount of bugs. </w:t>
+      </w:r>
+    </w:p>
+    <w:p>
+      <w:pPr>
+        <w:rPr>
+          <w:rFonts w:ascii="Verdana" w:hAnsi="Verdana"/>
+        </w:rPr>
+      </w:pPr>
+      <w:r>
+        <w:rPr>
+          <w:rFonts w:ascii="Verdana" w:hAnsi="Verdana"/>
+        </w:rPr>
+        <w:t xml:space="preserve">Fortunately, no major changes were made to our design. (Only 2~3 new classes were added and those were completely for utility. E.g. </w:t>
+      </w:r>
+      <w:proofErr w:type="spellStart"/>
+      <w:r>
+        <w:rPr>
+          <w:rFonts w:ascii="Verdana" w:hAnsi="Verdana"/>
+        </w:rPr>
+        <w:t>ImageLoader</w:t>
+      </w:r>
+      <w:proofErr w:type="spellEnd"/>
+      <w:r>
+        <w:rPr>
+          <w:rFonts w:ascii="Verdana" w:hAnsi="Verdana"/>
+        </w:rPr>
+        <w:t xml:space="preserve"> and </w:t>
+      </w:r>
+      <w:proofErr w:type="spellStart"/>
+      <w:r>
+        <w:rPr>
+          <w:rFonts w:ascii="Verdana" w:hAnsi="Verdana"/>
+        </w:rPr>
+        <w:t>SpriteSheet</w:t>
+      </w:r>
+      <w:proofErr w:type="spellEnd"/>
+      <w:r>
+        <w:rPr>
+          <w:rFonts w:ascii="Verdana" w:hAnsi="Verdana"/>
+        </w:rPr>
+        <w:t xml:space="preserve"> classes) </w:t>
+      </w:r>
+      <w:proofErr w:type="gramStart"/>
+      <w:r>
+        <w:rPr>
+          <w:rFonts w:ascii="Verdana" w:hAnsi="Verdana"/>
+        </w:rPr>
+        <w:t>The</w:t>
+      </w:r>
+      <w:proofErr w:type="gramEnd"/>
+      <w:r>
+        <w:rPr>
+          <w:rFonts w:ascii="Verdana" w:hAnsi="Verdana"/>
+        </w:rPr>
+        <w:t xml:space="preserve"> only major design change that was involved was actually just splitting existing classes into more smaller level. Also, the most successful method in tackling technical challenges were indeed the “divide and conquer”. One example would be where we had severe calculation errors occurring in our pixel collision, and we broke down the problem into smaller parts, isolating the problems into private methods, which helped us to solve the problem (partially).</w:t>
+      </w:r>
+    </w:p>
+    <w:p>
+      <w:pPr>
+        <w:pStyle w:val="Heading1"/>
+        <w:rPr>
+          <w:rFonts w:ascii="Verdana" w:hAnsi="Verdana"/>
+          <w:color w:val="4472C4" w:themeColor="accent5"/>
+        </w:rPr>
+      </w:pPr>
+      <w:bookmarkStart w:id="1" w:name="_Toc449718190"/>
+      <w:r>
+        <w:rPr>
+          <w:rFonts w:ascii="Verdana" w:hAnsi="Verdana"/>
+          <w:color w:val="4472C4" w:themeColor="accent5"/>
+        </w:rPr>
+        <w:t>2</w:t>
+      </w:r>
+      <w:r>
+        <w:rPr>
+          <w:rFonts w:ascii="Verdana" w:hAnsi="Verdana"/>
+          <w:color w:val="4472C4" w:themeColor="accent5"/>
+        </w:rPr>
         <w:t xml:space="preserve">. </w:t>
       </w:r>
       <w:r>
@@ -1219,154 +1355,9 @@
           <w:rFonts w:ascii="Verdana" w:hAnsi="Verdana"/>
           <w:color w:val="4472C4" w:themeColor="accent5"/>
         </w:rPr>
-        <w:t>Implementation</w:t>
+        <w:t>Status Report</w:t>
       </w:r>
       <w:bookmarkEnd w:id="1"/>
-    </w:p>
-    <w:p>
-      <w:pPr>
-        <w:rPr>
-          <w:rFonts w:ascii="Verdana" w:hAnsi="Verdana"/>
-        </w:rPr>
-      </w:pPr>
-      <w:r>
-        <w:rPr>
-          <w:rFonts w:ascii="Verdana" w:hAnsi="Verdana"/>
-        </w:rPr>
-        <w:t>It was a given that there would be challenges in trying to implement this kind of game. Especially since our group decided to merge two different collision grids into one, introducing an entire new layer of complexity which had to do with converting arbitrary pixel values into array grid and vice versa.</w:t>
-      </w:r>
-    </w:p>
-    <w:p>
-      <w:pPr>
-        <w:rPr>
-          <w:rFonts w:ascii="Verdana" w:hAnsi="Verdana"/>
-        </w:rPr>
-      </w:pPr>
-      <w:r>
-        <w:rPr>
-          <w:rFonts w:ascii="Verdana" w:hAnsi="Verdana"/>
-        </w:rPr>
-        <w:t>Therefore, the biggest challenges concerning the implementation was the collision handling. Many more private/protected methods and variables had to be introduced as our design was not adequate at tackling these issues by its own. Also, we did not anticipate that our Entity class would be the heaviest amongst all classes present in our package in amount of code wise.</w:t>
-      </w:r>
-    </w:p>
-    <w:p>
-      <w:pPr>
-        <w:rPr>
-          <w:rFonts w:ascii="Verdana" w:hAnsi="Verdana"/>
-        </w:rPr>
-      </w:pPr>
-      <w:r>
-        <w:rPr>
-          <w:rFonts w:ascii="Verdana" w:hAnsi="Verdana"/>
-        </w:rPr>
-        <w:t xml:space="preserve">Another obstacle to implementation was surprisingly the file parsing part of the implementation. As we chose to encapsulate our data into data storage classes, it made it extremely difficult to look into the data </w:t>
-      </w:r>
-      <w:r>
-        <w:rPr>
-          <w:rFonts w:ascii="Verdana" w:hAnsi="Verdana"/>
-        </w:rPr>
-        <w:t>for debugging purposes, but it made it easier when it came to implementing features that utilized those data.</w:t>
-      </w:r>
-    </w:p>
-    <w:p>
-      <w:pPr>
-        <w:rPr>
-          <w:rFonts w:ascii="Verdana" w:hAnsi="Verdana"/>
-        </w:rPr>
-      </w:pPr>
-      <w:r>
-        <w:rPr>
-          <w:rFonts w:ascii="Verdana" w:hAnsi="Verdana"/>
-        </w:rPr>
-        <w:t xml:space="preserve">We solved these issues by employing every bit of experience, knowledge we had. One trend we realized was that the graphic/rendering part of the project was actually the easiest to implement and had least amount of bugs. </w:t>
-      </w:r>
-    </w:p>
-    <w:p>
-      <w:pPr>
-        <w:rPr>
-          <w:rFonts w:ascii="Verdana" w:hAnsi="Verdana"/>
-        </w:rPr>
-      </w:pPr>
-      <w:r>
-        <w:rPr>
-          <w:rFonts w:ascii="Verdana" w:hAnsi="Verdana"/>
-        </w:rPr>
-        <w:t xml:space="preserve">Fortunately, no major changes were made to our design. (Only 2~3 new classes were added and those were completely for utility. E.g. </w:t>
-      </w:r>
-      <w:proofErr w:type="spellStart"/>
-      <w:r>
-        <w:rPr>
-          <w:rFonts w:ascii="Verdana" w:hAnsi="Verdana"/>
-        </w:rPr>
-        <w:t>ImageLoader</w:t>
-      </w:r>
-      <w:proofErr w:type="spellEnd"/>
-      <w:r>
-        <w:rPr>
-          <w:rFonts w:ascii="Verdana" w:hAnsi="Verdana"/>
-        </w:rPr>
-        <w:t xml:space="preserve"> and </w:t>
-      </w:r>
-      <w:proofErr w:type="spellStart"/>
-      <w:r>
-        <w:rPr>
-          <w:rFonts w:ascii="Verdana" w:hAnsi="Verdana"/>
-        </w:rPr>
-        <w:t>SpriteSheet</w:t>
-      </w:r>
-      <w:proofErr w:type="spellEnd"/>
-      <w:r>
-        <w:rPr>
-          <w:rFonts w:ascii="Verdana" w:hAnsi="Verdana"/>
-        </w:rPr>
-        <w:t xml:space="preserve"> classes) </w:t>
-      </w:r>
-      <w:proofErr w:type="gramStart"/>
-      <w:r>
-        <w:rPr>
-          <w:rFonts w:ascii="Verdana" w:hAnsi="Verdana"/>
-        </w:rPr>
-        <w:t>The</w:t>
-      </w:r>
-      <w:proofErr w:type="gramEnd"/>
-      <w:r>
-        <w:rPr>
-          <w:rFonts w:ascii="Verdana" w:hAnsi="Verdana"/>
-        </w:rPr>
-        <w:t xml:space="preserve"> only major design change that was involved was actually just splitting existing classes into more smaller level. Also, the most successful method in tackling technical challenges were indeed the “divide and conquer”. One example would be where we had severe calculation errors occurring in our pixel collision, and we broke down the problem into smaller parts, isolating the problems into private methods, which helped us to solve the problem (partially).</w:t>
-      </w:r>
-    </w:p>
-    <w:p>
-      <w:pPr>
-        <w:pStyle w:val="Heading1"/>
-        <w:rPr>
-          <w:rFonts w:ascii="Verdana" w:hAnsi="Verdana"/>
-          <w:color w:val="4472C4" w:themeColor="accent5"/>
-        </w:rPr>
-      </w:pPr>
-      <w:bookmarkStart w:id="2" w:name="_Toc449718190"/>
-      <w:r>
-        <w:rPr>
-          <w:rFonts w:ascii="Verdana" w:hAnsi="Verdana"/>
-          <w:color w:val="4472C4" w:themeColor="accent5"/>
-        </w:rPr>
-        <w:t>2</w:t>
-      </w:r>
-      <w:r>
-        <w:rPr>
-          <w:rFonts w:ascii="Verdana" w:hAnsi="Verdana"/>
-          <w:color w:val="4472C4" w:themeColor="accent5"/>
-        </w:rPr>
-        <w:t xml:space="preserve">. </w:t>
-      </w:r>
-      <w:r>
-        <w:rPr>
-          <w:rFonts w:ascii="Verdana" w:hAnsi="Verdana"/>
-          <w:color w:val="4472C4" w:themeColor="accent5"/>
-        </w:rPr>
-        <w:t>Status Report</w:t>
-      </w:r>
-      <w:bookmarkEnd w:id="2"/>
     </w:p>
     <w:p>
       <w:pPr>
@@ -1377,7 +1368,7 @@
         </w:numPr>
         <w:ind w:leftChars="0"/>
         <w:rPr>
-          <w:rFonts w:ascii="Verdana" w:hAnsi="Verdana" w:hint="eastAsia"/>
+          <w:rFonts w:ascii="Verdana" w:hAnsi="Verdana"/>
         </w:rPr>
       </w:pPr>
       <w:r>
@@ -1402,7 +1393,7 @@
         </w:numPr>
         <w:ind w:leftChars="0"/>
         <w:rPr>
-          <w:rFonts w:ascii="Verdana" w:hAnsi="Verdana" w:hint="eastAsia"/>
+          <w:rFonts w:ascii="Verdana" w:hAnsi="Verdana"/>
         </w:rPr>
       </w:pPr>
       <w:r>
@@ -1439,7 +1430,7 @@
         </w:numPr>
         <w:ind w:leftChars="0"/>
         <w:rPr>
-          <w:rFonts w:ascii="Verdana" w:hAnsi="Verdana" w:hint="eastAsia"/>
+          <w:rFonts w:ascii="Verdana" w:hAnsi="Verdana"/>
         </w:rPr>
       </w:pPr>
       <w:r>
@@ -1514,7 +1505,7 @@
         </w:numPr>
         <w:ind w:leftChars="0"/>
         <w:rPr>
-          <w:rFonts w:ascii="Verdana" w:hAnsi="Verdana" w:hint="eastAsia"/>
+          <w:rFonts w:ascii="Verdana" w:hAnsi="Verdana"/>
         </w:rPr>
       </w:pPr>
       <w:r>
@@ -1551,7 +1542,7 @@
         </w:numPr>
         <w:ind w:leftChars="0"/>
         <w:rPr>
-          <w:rFonts w:ascii="Verdana" w:hAnsi="Verdana" w:hint="eastAsia"/>
+          <w:rFonts w:ascii="Verdana" w:hAnsi="Verdana"/>
         </w:rPr>
       </w:pPr>
       <w:r>
@@ -1648,7 +1639,7 @@
           <w:color w:val="4472C4" w:themeColor="accent5"/>
         </w:rPr>
       </w:pPr>
-      <w:bookmarkStart w:id="3" w:name="_Toc449718191"/>
+      <w:bookmarkStart w:id="2" w:name="_Toc449718191"/>
       <w:r>
         <w:rPr>
           <w:rFonts w:ascii="Verdana" w:hAnsi="Verdana"/>
@@ -1671,7 +1662,7 @@
         </w:rPr>
         <w:t>User Guide</w:t>
       </w:r>
-      <w:bookmarkEnd w:id="3"/>
+      <w:bookmarkEnd w:id="2"/>
     </w:p>
     <w:p>
       <w:pPr>
@@ -1679,19 +1670,19 @@
         <w:ind w:firstLine="800"/>
         <w:outlineLvl w:val="1"/>
         <w:rPr>
-          <w:rFonts w:ascii="Verdana" w:eastAsiaTheme="majorEastAsia" w:hAnsi="Verdana" w:cstheme="majorBidi" w:hint="eastAsia"/>
-          <w:color w:val="4472C4" w:themeColor="accent5"/>
-        </w:rPr>
-      </w:pPr>
-      <w:bookmarkStart w:id="4" w:name="_Toc449718192"/>
-      <w:r>
-        <w:rPr>
           <w:rFonts w:ascii="Verdana" w:eastAsiaTheme="majorEastAsia" w:hAnsi="Verdana" w:cstheme="majorBidi"/>
           <w:color w:val="4472C4" w:themeColor="accent5"/>
         </w:rPr>
+      </w:pPr>
+      <w:bookmarkStart w:id="3" w:name="_Toc449718192"/>
+      <w:r>
+        <w:rPr>
+          <w:rFonts w:ascii="Verdana" w:eastAsiaTheme="majorEastAsia" w:hAnsi="Verdana" w:cstheme="majorBidi"/>
+          <w:color w:val="4472C4" w:themeColor="accent5"/>
+        </w:rPr>
         <w:t>3.1 Introduction</w:t>
       </w:r>
-      <w:bookmarkEnd w:id="4"/>
+      <w:bookmarkEnd w:id="3"/>
     </w:p>
     <w:p>
       <w:pPr>
@@ -1721,33 +1712,19 @@
         <w:ind w:firstLine="800"/>
         <w:outlineLvl w:val="1"/>
         <w:rPr>
-          <w:rFonts w:ascii="Verdana" w:eastAsiaTheme="majorEastAsia" w:hAnsi="Verdana" w:cstheme="majorBidi" w:hint="eastAsia"/>
-          <w:color w:val="4472C4" w:themeColor="accent5"/>
-        </w:rPr>
-      </w:pPr>
-      <w:bookmarkStart w:id="5" w:name="_Toc449718193"/>
-      <w:r>
-        <w:rPr>
           <w:rFonts w:ascii="Verdana" w:eastAsiaTheme="majorEastAsia" w:hAnsi="Verdana" w:cstheme="majorBidi"/>
           <w:color w:val="4472C4" w:themeColor="accent5"/>
         </w:rPr>
-        <w:t>3.2</w:t>
-      </w:r>
+      </w:pPr>
+      <w:bookmarkStart w:id="4" w:name="_Toc449718193"/>
       <w:r>
         <w:rPr>
           <w:rFonts w:ascii="Verdana" w:eastAsiaTheme="majorEastAsia" w:hAnsi="Verdana" w:cstheme="majorBidi"/>
           <w:color w:val="4472C4" w:themeColor="accent5"/>
         </w:rPr>
-        <w:t xml:space="preserve"> I</w:t>
-      </w:r>
-      <w:r>
-        <w:rPr>
-          <w:rFonts w:ascii="Verdana" w:eastAsiaTheme="majorEastAsia" w:hAnsi="Verdana" w:cstheme="majorBidi"/>
-          <w:color w:val="4472C4" w:themeColor="accent5"/>
-        </w:rPr>
-        <w:t>nstallation</w:t>
-      </w:r>
-      <w:bookmarkEnd w:id="5"/>
+        <w:t>3.2 Installation</w:t>
+      </w:r>
+      <w:bookmarkEnd w:id="4"/>
     </w:p>
     <w:p>
       <w:pPr>
@@ -1777,7 +1754,7 @@
         </w:numPr>
         <w:ind w:leftChars="0"/>
         <w:rPr>
-          <w:rFonts w:ascii="Verdana" w:hAnsi="Verdana" w:hint="eastAsia"/>
+          <w:rFonts w:ascii="Verdana" w:hAnsi="Verdana"/>
         </w:rPr>
       </w:pPr>
       <w:r>
@@ -1815,7 +1792,7 @@
         </w:numPr>
         <w:ind w:leftChars="0"/>
         <w:rPr>
-          <w:rFonts w:ascii="Verdana" w:hAnsi="Verdana" w:hint="eastAsia"/>
+          <w:rFonts w:ascii="Verdana" w:hAnsi="Verdana"/>
         </w:rPr>
       </w:pPr>
       <w:r>
@@ -1846,7 +1823,7 @@
         </w:numPr>
         <w:ind w:leftChars="0"/>
         <w:rPr>
-          <w:rFonts w:ascii="Verdana" w:hAnsi="Verdana" w:hint="eastAsia"/>
+          <w:rFonts w:ascii="Verdana" w:hAnsi="Verdana"/>
         </w:rPr>
       </w:pPr>
       <w:r>
@@ -1877,33 +1854,19 @@
         <w:ind w:firstLine="800"/>
         <w:outlineLvl w:val="1"/>
         <w:rPr>
-          <w:rFonts w:ascii="Verdana" w:eastAsiaTheme="majorEastAsia" w:hAnsi="Verdana" w:cstheme="majorBidi" w:hint="eastAsia"/>
-          <w:color w:val="4472C4" w:themeColor="accent5"/>
-        </w:rPr>
-      </w:pPr>
-      <w:bookmarkStart w:id="6" w:name="_Toc449718194"/>
-      <w:r>
-        <w:rPr>
           <w:rFonts w:ascii="Verdana" w:eastAsiaTheme="majorEastAsia" w:hAnsi="Verdana" w:cstheme="majorBidi"/>
           <w:color w:val="4472C4" w:themeColor="accent5"/>
         </w:rPr>
-        <w:t>3.3</w:t>
-      </w:r>
+      </w:pPr>
+      <w:bookmarkStart w:id="5" w:name="_Toc449718194"/>
       <w:r>
         <w:rPr>
           <w:rFonts w:ascii="Verdana" w:eastAsiaTheme="majorEastAsia" w:hAnsi="Verdana" w:cstheme="majorBidi"/>
           <w:color w:val="4472C4" w:themeColor="accent5"/>
         </w:rPr>
-        <w:t xml:space="preserve"> </w:t>
-      </w:r>
-      <w:r>
-        <w:rPr>
-          <w:rFonts w:ascii="Verdana" w:eastAsiaTheme="majorEastAsia" w:hAnsi="Verdana" w:cstheme="majorBidi"/>
-          <w:color w:val="4472C4" w:themeColor="accent5"/>
-        </w:rPr>
-        <w:t>Playing the game</w:t>
-      </w:r>
-      <w:bookmarkEnd w:id="6"/>
+        <w:t>3.3 Playing the game</w:t>
+      </w:r>
+      <w:bookmarkEnd w:id="5"/>
     </w:p>
     <w:p>
       <w:pPr>
@@ -1919,10 +1882,125 @@
       </w:pPr>
       <w:r>
         <w:rPr>
+          <w:noProof/>
+        </w:rPr>
+        <w:drawing>
+          <wp:anchor distT="0" distB="0" distL="114300" distR="114300" simplePos="0" relativeHeight="251660288" behindDoc="0" locked="0" layoutInCell="1" allowOverlap="1" wp14:anchorId="6CFA1013" wp14:editId="5047AA87">
+            <wp:simplePos x="0" y="0"/>
+            <wp:positionH relativeFrom="margin">
+              <wp:align>center</wp:align>
+            </wp:positionH>
+            <wp:positionV relativeFrom="paragraph">
+              <wp:posOffset>246021</wp:posOffset>
+            </wp:positionV>
+            <wp:extent cx="5731510" cy="3226438"/>
+            <wp:effectExtent l="0" t="0" r="2540" b="0"/>
+            <wp:wrapSquare wrapText="bothSides"/>
+            <wp:docPr id="1" name="Picture 1" descr="http://puu.sh/oBcm3/a5cbe3a887.png"/>
+            <wp:cNvGraphicFramePr>
+              <a:graphicFrameLocks xmlns:a="http://schemas.openxmlformats.org/drawingml/2006/main" noChangeAspect="1"/>
+            </wp:cNvGraphicFramePr>
+            <a:graphic xmlns:a="http://schemas.openxmlformats.org/drawingml/2006/main">
+              <a:graphicData uri="http://schemas.openxmlformats.org/drawingml/2006/picture">
+                <pic:pic xmlns:pic="http://schemas.openxmlformats.org/drawingml/2006/picture">
+                  <pic:nvPicPr>
+                    <pic:cNvPr id="0" name="Picture 1" descr="http://puu.sh/oBcm3/a5cbe3a887.png"/>
+                    <pic:cNvPicPr>
+                      <a:picLocks noChangeAspect="1" noChangeArrowheads="1"/>
+                    </pic:cNvPicPr>
+                  </pic:nvPicPr>
+                  <pic:blipFill>
+                    <a:blip r:embed="rId7">
+                      <a:extLst>
+                        <a:ext uri="{28A0092B-C50C-407E-A947-70E740481C1C}">
+                          <a14:useLocalDpi xmlns:a14="http://schemas.microsoft.com/office/drawing/2010/main" val="0"/>
+                        </a:ext>
+                      </a:extLst>
+                    </a:blip>
+                    <a:srcRect/>
+                    <a:stretch>
+                      <a:fillRect/>
+                    </a:stretch>
+                  </pic:blipFill>
+                  <pic:spPr bwMode="auto">
+                    <a:xfrm>
+                      <a:off x="0" y="0"/>
+                      <a:ext cx="5731510" cy="3226438"/>
+                    </a:xfrm>
+                    <a:prstGeom prst="rect">
+                      <a:avLst/>
+                    </a:prstGeom>
+                    <a:noFill/>
+                    <a:ln>
+                      <a:noFill/>
+                    </a:ln>
+                  </pic:spPr>
+                </pic:pic>
+              </a:graphicData>
+            </a:graphic>
+          </wp:anchor>
+        </w:drawing>
+      </w:r>
+      <w:r>
+        <w:rPr>
           <w:rFonts w:ascii="Verdana" w:hAnsi="Verdana"/>
         </w:rPr>
         <w:t>Main Menu</w:t>
       </w:r>
+    </w:p>
+    <w:p>
+      <w:pPr>
+        <w:pStyle w:val="ListParagraph"/>
+        <w:ind w:leftChars="0" w:left="1601"/>
+        <w:rPr>
+          <w:rFonts w:ascii="Verdana" w:hAnsi="Verdana"/>
+        </w:rPr>
+      </w:pPr>
+    </w:p>
+    <w:p>
+      <w:pPr>
+        <w:pStyle w:val="ListParagraph"/>
+        <w:ind w:leftChars="0" w:left="1601"/>
+        <w:rPr>
+          <w:rFonts w:ascii="Verdana" w:hAnsi="Verdana"/>
+        </w:rPr>
+      </w:pPr>
+    </w:p>
+    <w:p>
+      <w:pPr>
+        <w:pStyle w:val="ListParagraph"/>
+        <w:ind w:leftChars="0" w:left="1601"/>
+        <w:rPr>
+          <w:rFonts w:ascii="Verdana" w:hAnsi="Verdana"/>
+        </w:rPr>
+      </w:pPr>
+    </w:p>
+    <w:p>
+      <w:pPr>
+        <w:pStyle w:val="ListParagraph"/>
+        <w:ind w:leftChars="0" w:left="1601"/>
+        <w:rPr>
+          <w:rFonts w:ascii="Verdana" w:hAnsi="Verdana"/>
+        </w:rPr>
+      </w:pPr>
+    </w:p>
+    <w:p>
+      <w:pPr>
+        <w:pStyle w:val="ListParagraph"/>
+        <w:ind w:leftChars="0" w:left="1601"/>
+        <w:rPr>
+          <w:rFonts w:ascii="Verdana" w:hAnsi="Verdana"/>
+        </w:rPr>
+      </w:pPr>
+    </w:p>
+    <w:p>
+      <w:pPr>
+        <w:pStyle w:val="ListParagraph"/>
+        <w:ind w:leftChars="0" w:left="1601"/>
+        <w:rPr>
+          <w:rFonts w:ascii="Verdana" w:hAnsi="Verdana" w:hint="eastAsia"/>
+        </w:rPr>
+      </w:pPr>
     </w:p>
     <w:p>
       <w:pPr>
@@ -1933,14 +2011,85 @@
         </w:numPr>
         <w:ind w:leftChars="0"/>
         <w:rPr>
-          <w:rFonts w:ascii="Verdana" w:hAnsi="Verdana" w:hint="eastAsia"/>
-        </w:rPr>
-      </w:pPr>
-      <w:r>
-        <w:rPr>
-          <w:rFonts w:ascii="Verdana" w:hAnsi="Verdana"/>
-        </w:rPr>
+          <w:rFonts w:ascii="Verdana" w:hAnsi="Verdana"/>
+        </w:rPr>
+      </w:pPr>
+      <w:r>
+        <w:rPr>
+          <w:rFonts w:ascii="Verdana" w:hAnsi="Verdana"/>
+        </w:rPr>
+        <w:lastRenderedPageBreak/>
         <w:t>Start</w:t>
+      </w:r>
+    </w:p>
+    <w:p>
+      <w:pPr>
+        <w:pStyle w:val="ListParagraph"/>
+        <w:ind w:leftChars="0" w:left="1601"/>
+        <w:rPr>
+          <w:rFonts w:ascii="Verdana" w:hAnsi="Verdana"/>
+        </w:rPr>
+      </w:pPr>
+      <w:r>
+        <w:rPr>
+          <w:noProof/>
+        </w:rPr>
+        <w:drawing>
+          <wp:anchor distT="0" distB="0" distL="114300" distR="114300" simplePos="0" relativeHeight="251661312" behindDoc="0" locked="0" layoutInCell="1" allowOverlap="1">
+            <wp:simplePos x="0" y="0"/>
+            <wp:positionH relativeFrom="margin">
+              <wp:align>right</wp:align>
+            </wp:positionH>
+            <wp:positionV relativeFrom="paragraph">
+              <wp:posOffset>304</wp:posOffset>
+            </wp:positionV>
+            <wp:extent cx="5731510" cy="4432930"/>
+            <wp:effectExtent l="0" t="0" r="2540" b="6350"/>
+            <wp:wrapSquare wrapText="bothSides"/>
+            <wp:docPr id="3" name="Picture 3" descr="http://puu.sh/oBcoV/e71bccdabf.png"/>
+            <wp:cNvGraphicFramePr>
+              <a:graphicFrameLocks xmlns:a="http://schemas.openxmlformats.org/drawingml/2006/main" noChangeAspect="1"/>
+            </wp:cNvGraphicFramePr>
+            <a:graphic xmlns:a="http://schemas.openxmlformats.org/drawingml/2006/main">
+              <a:graphicData uri="http://schemas.openxmlformats.org/drawingml/2006/picture">
+                <pic:pic xmlns:pic="http://schemas.openxmlformats.org/drawingml/2006/picture">
+                  <pic:nvPicPr>
+                    <pic:cNvPr id="0" name="Picture 3" descr="http://puu.sh/oBcoV/e71bccdabf.png"/>
+                    <pic:cNvPicPr>
+                      <a:picLocks noChangeAspect="1" noChangeArrowheads="1"/>
+                    </pic:cNvPicPr>
+                  </pic:nvPicPr>
+                  <pic:blipFill>
+                    <a:blip r:embed="rId8">
+                      <a:extLst>
+                        <a:ext uri="{28A0092B-C50C-407E-A947-70E740481C1C}">
+                          <a14:useLocalDpi xmlns:a14="http://schemas.microsoft.com/office/drawing/2010/main" val="0"/>
+                        </a:ext>
+                      </a:extLst>
+                    </a:blip>
+                    <a:srcRect/>
+                    <a:stretch>
+                      <a:fillRect/>
+                    </a:stretch>
+                  </pic:blipFill>
+                  <pic:spPr bwMode="auto">
+                    <a:xfrm>
+                      <a:off x="0" y="0"/>
+                      <a:ext cx="5731510" cy="4432930"/>
+                    </a:xfrm>
+                    <a:prstGeom prst="rect">
+                      <a:avLst/>
+                    </a:prstGeom>
+                    <a:noFill/>
+                    <a:ln>
+                      <a:noFill/>
+                    </a:ln>
+                  </pic:spPr>
+                </pic:pic>
+              </a:graphicData>
+            </a:graphic>
+          </wp:anchor>
+        </w:drawing>
       </w:r>
     </w:p>
     <w:p>
@@ -1952,15 +2101,85 @@
         </w:numPr>
         <w:ind w:leftChars="0"/>
         <w:rPr>
+          <w:rFonts w:ascii="Verdana" w:hAnsi="Verdana"/>
+        </w:rPr>
+      </w:pPr>
+      <w:r>
+        <w:rPr>
+          <w:noProof/>
+        </w:rPr>
+        <w:drawing>
+          <wp:anchor distT="0" distB="0" distL="114300" distR="114300" simplePos="0" relativeHeight="251662336" behindDoc="0" locked="0" layoutInCell="1" allowOverlap="1" wp14:anchorId="2379C441" wp14:editId="116AB115">
+            <wp:simplePos x="0" y="0"/>
+            <wp:positionH relativeFrom="margin">
+              <wp:align>right</wp:align>
+            </wp:positionH>
+            <wp:positionV relativeFrom="paragraph">
+              <wp:posOffset>234260</wp:posOffset>
+            </wp:positionV>
+            <wp:extent cx="5731510" cy="3226438"/>
+            <wp:effectExtent l="0" t="0" r="2540" b="0"/>
+            <wp:wrapSquare wrapText="bothSides"/>
+            <wp:docPr id="4" name="Picture 4" descr="http://puu.sh/oBcs0/1409b4ec7a.png"/>
+            <wp:cNvGraphicFramePr>
+              <a:graphicFrameLocks xmlns:a="http://schemas.openxmlformats.org/drawingml/2006/main" noChangeAspect="1"/>
+            </wp:cNvGraphicFramePr>
+            <a:graphic xmlns:a="http://schemas.openxmlformats.org/drawingml/2006/main">
+              <a:graphicData uri="http://schemas.openxmlformats.org/drawingml/2006/picture">
+                <pic:pic xmlns:pic="http://schemas.openxmlformats.org/drawingml/2006/picture">
+                  <pic:nvPicPr>
+                    <pic:cNvPr id="0" name="Picture 5" descr="http://puu.sh/oBcs0/1409b4ec7a.png"/>
+                    <pic:cNvPicPr>
+                      <a:picLocks noChangeAspect="1" noChangeArrowheads="1"/>
+                    </pic:cNvPicPr>
+                  </pic:nvPicPr>
+                  <pic:blipFill>
+                    <a:blip r:embed="rId9">
+                      <a:extLst>
+                        <a:ext uri="{28A0092B-C50C-407E-A947-70E740481C1C}">
+                          <a14:useLocalDpi xmlns:a14="http://schemas.microsoft.com/office/drawing/2010/main" val="0"/>
+                        </a:ext>
+                      </a:extLst>
+                    </a:blip>
+                    <a:srcRect/>
+                    <a:stretch>
+                      <a:fillRect/>
+                    </a:stretch>
+                  </pic:blipFill>
+                  <pic:spPr bwMode="auto">
+                    <a:xfrm>
+                      <a:off x="0" y="0"/>
+                      <a:ext cx="5731510" cy="3226438"/>
+                    </a:xfrm>
+                    <a:prstGeom prst="rect">
+                      <a:avLst/>
+                    </a:prstGeom>
+                    <a:noFill/>
+                    <a:ln>
+                      <a:noFill/>
+                    </a:ln>
+                  </pic:spPr>
+                </pic:pic>
+              </a:graphicData>
+            </a:graphic>
+          </wp:anchor>
+        </w:drawing>
+      </w:r>
+      <w:r>
+        <w:rPr>
           <w:rFonts w:ascii="Verdana" w:hAnsi="Verdana" w:hint="eastAsia"/>
         </w:rPr>
-      </w:pPr>
-      <w:r>
-        <w:rPr>
-          <w:rFonts w:ascii="Verdana" w:hAnsi="Verdana" w:hint="eastAsia"/>
-        </w:rPr>
         <w:t>How to Play</w:t>
       </w:r>
+    </w:p>
+    <w:p>
+      <w:pPr>
+        <w:pStyle w:val="ListParagraph"/>
+        <w:ind w:leftChars="0" w:left="1601"/>
+        <w:rPr>
+          <w:rFonts w:ascii="Verdana" w:hAnsi="Verdana"/>
+        </w:rPr>
+      </w:pPr>
     </w:p>
     <w:p>
       <w:pPr>
@@ -1976,10 +2195,196 @@
       </w:pPr>
       <w:r>
         <w:rPr>
+          <w:noProof/>
+        </w:rPr>
+        <w:lastRenderedPageBreak/>
+        <w:drawing>
+          <wp:anchor distT="0" distB="0" distL="114300" distR="114300" simplePos="0" relativeHeight="251663360" behindDoc="0" locked="0" layoutInCell="1" allowOverlap="1" wp14:anchorId="7F86F164" wp14:editId="76E77FC9">
+            <wp:simplePos x="0" y="0"/>
+            <wp:positionH relativeFrom="margin">
+              <wp:align>center</wp:align>
+            </wp:positionH>
+            <wp:positionV relativeFrom="paragraph">
+              <wp:posOffset>231388</wp:posOffset>
+            </wp:positionV>
+            <wp:extent cx="5731510" cy="3226438"/>
+            <wp:effectExtent l="0" t="0" r="2540" b="0"/>
+            <wp:wrapSquare wrapText="bothSides"/>
+            <wp:docPr id="5" name="Picture 5" descr="http://puu.sh/oBctK/df753163da.png"/>
+            <wp:cNvGraphicFramePr>
+              <a:graphicFrameLocks xmlns:a="http://schemas.openxmlformats.org/drawingml/2006/main" noChangeAspect="1"/>
+            </wp:cNvGraphicFramePr>
+            <a:graphic xmlns:a="http://schemas.openxmlformats.org/drawingml/2006/main">
+              <a:graphicData uri="http://schemas.openxmlformats.org/drawingml/2006/picture">
+                <pic:pic xmlns:pic="http://schemas.openxmlformats.org/drawingml/2006/picture">
+                  <pic:nvPicPr>
+                    <pic:cNvPr id="0" name="Picture 7" descr="http://puu.sh/oBctK/df753163da.png"/>
+                    <pic:cNvPicPr>
+                      <a:picLocks noChangeAspect="1" noChangeArrowheads="1"/>
+                    </pic:cNvPicPr>
+                  </pic:nvPicPr>
+                  <pic:blipFill>
+                    <a:blip r:embed="rId10">
+                      <a:extLst>
+                        <a:ext uri="{28A0092B-C50C-407E-A947-70E740481C1C}">
+                          <a14:useLocalDpi xmlns:a14="http://schemas.microsoft.com/office/drawing/2010/main" val="0"/>
+                        </a:ext>
+                      </a:extLst>
+                    </a:blip>
+                    <a:srcRect/>
+                    <a:stretch>
+                      <a:fillRect/>
+                    </a:stretch>
+                  </pic:blipFill>
+                  <pic:spPr bwMode="auto">
+                    <a:xfrm>
+                      <a:off x="0" y="0"/>
+                      <a:ext cx="5731510" cy="3226438"/>
+                    </a:xfrm>
+                    <a:prstGeom prst="rect">
+                      <a:avLst/>
+                    </a:prstGeom>
+                    <a:noFill/>
+                    <a:ln>
+                      <a:noFill/>
+                    </a:ln>
+                  </pic:spPr>
+                </pic:pic>
+              </a:graphicData>
+            </a:graphic>
+          </wp:anchor>
+        </w:drawing>
+      </w:r>
+      <w:r>
+        <w:rPr>
           <w:rFonts w:ascii="Verdana" w:hAnsi="Verdana"/>
         </w:rPr>
         <w:t>Bestiary</w:t>
       </w:r>
+    </w:p>
+    <w:p>
+      <w:pPr>
+        <w:pStyle w:val="ListParagraph"/>
+        <w:ind w:leftChars="0" w:left="1601"/>
+        <w:rPr>
+          <w:rFonts w:ascii="Verdana" w:hAnsi="Verdana"/>
+        </w:rPr>
+      </w:pPr>
+    </w:p>
+    <w:p>
+      <w:pPr>
+        <w:pStyle w:val="ListParagraph"/>
+        <w:ind w:leftChars="0" w:left="1601"/>
+        <w:rPr>
+          <w:rFonts w:ascii="Verdana" w:hAnsi="Verdana"/>
+        </w:rPr>
+      </w:pPr>
+      <w:r>
+        <w:rPr>
+          <w:noProof/>
+        </w:rPr>
+        <w:drawing>
+          <wp:anchor distT="0" distB="0" distL="114300" distR="114300" simplePos="0" relativeHeight="251664384" behindDoc="0" locked="0" layoutInCell="1" allowOverlap="1" wp14:anchorId="745013A8" wp14:editId="3F0F1CED">
+            <wp:simplePos x="0" y="0"/>
+            <wp:positionH relativeFrom="margin">
+              <wp:align>center</wp:align>
+            </wp:positionH>
+            <wp:positionV relativeFrom="paragraph">
+              <wp:posOffset>258390</wp:posOffset>
+            </wp:positionV>
+            <wp:extent cx="5731510" cy="3226438"/>
+            <wp:effectExtent l="0" t="0" r="2540" b="0"/>
+            <wp:wrapSquare wrapText="bothSides"/>
+            <wp:docPr id="6" name="Picture 6" descr="http://puu.sh/oBcvr/06368082db.png"/>
+            <wp:cNvGraphicFramePr>
+              <a:graphicFrameLocks xmlns:a="http://schemas.openxmlformats.org/drawingml/2006/main" noChangeAspect="1"/>
+            </wp:cNvGraphicFramePr>
+            <a:graphic xmlns:a="http://schemas.openxmlformats.org/drawingml/2006/main">
+              <a:graphicData uri="http://schemas.openxmlformats.org/drawingml/2006/picture">
+                <pic:pic xmlns:pic="http://schemas.openxmlformats.org/drawingml/2006/picture">
+                  <pic:nvPicPr>
+                    <pic:cNvPr id="0" name="Picture 9" descr="http://puu.sh/oBcvr/06368082db.png"/>
+                    <pic:cNvPicPr>
+                      <a:picLocks noChangeAspect="1" noChangeArrowheads="1"/>
+                    </pic:cNvPicPr>
+                  </pic:nvPicPr>
+                  <pic:blipFill>
+                    <a:blip r:embed="rId11">
+                      <a:extLst>
+                        <a:ext uri="{28A0092B-C50C-407E-A947-70E740481C1C}">
+                          <a14:useLocalDpi xmlns:a14="http://schemas.microsoft.com/office/drawing/2010/main" val="0"/>
+                        </a:ext>
+                      </a:extLst>
+                    </a:blip>
+                    <a:srcRect/>
+                    <a:stretch>
+                      <a:fillRect/>
+                    </a:stretch>
+                  </pic:blipFill>
+                  <pic:spPr bwMode="auto">
+                    <a:xfrm>
+                      <a:off x="0" y="0"/>
+                      <a:ext cx="5731510" cy="3226438"/>
+                    </a:xfrm>
+                    <a:prstGeom prst="rect">
+                      <a:avLst/>
+                    </a:prstGeom>
+                    <a:noFill/>
+                    <a:ln>
+                      <a:noFill/>
+                    </a:ln>
+                  </pic:spPr>
+                </pic:pic>
+              </a:graphicData>
+            </a:graphic>
+          </wp:anchor>
+        </w:drawing>
+      </w:r>
+    </w:p>
+    <w:p>
+      <w:pPr>
+        <w:pStyle w:val="ListParagraph"/>
+        <w:ind w:leftChars="0" w:left="1601"/>
+        <w:rPr>
+          <w:rFonts w:ascii="Verdana" w:hAnsi="Verdana"/>
+        </w:rPr>
+      </w:pPr>
+    </w:p>
+    <w:p>
+      <w:pPr>
+        <w:pStyle w:val="ListParagraph"/>
+        <w:ind w:leftChars="0" w:left="1601"/>
+        <w:rPr>
+          <w:rFonts w:ascii="Verdana" w:hAnsi="Verdana"/>
+        </w:rPr>
+      </w:pPr>
+    </w:p>
+    <w:p>
+      <w:pPr>
+        <w:pStyle w:val="ListParagraph"/>
+        <w:ind w:leftChars="0" w:left="1601"/>
+        <w:rPr>
+          <w:rFonts w:ascii="Verdana" w:hAnsi="Verdana"/>
+        </w:rPr>
+      </w:pPr>
+    </w:p>
+    <w:p>
+      <w:pPr>
+        <w:pStyle w:val="ListParagraph"/>
+        <w:ind w:leftChars="0" w:left="1601"/>
+        <w:rPr>
+          <w:rFonts w:ascii="Verdana" w:hAnsi="Verdana"/>
+        </w:rPr>
+      </w:pPr>
+    </w:p>
+    <w:p>
+      <w:pPr>
+        <w:pStyle w:val="ListParagraph"/>
+        <w:ind w:leftChars="0" w:left="1601"/>
+        <w:rPr>
+          <w:rFonts w:ascii="Verdana" w:hAnsi="Verdana" w:hint="eastAsia"/>
+        </w:rPr>
+      </w:pPr>
     </w:p>
     <w:p>
       <w:pPr>
@@ -1995,10 +2400,81 @@
       </w:pPr>
       <w:r>
         <w:rPr>
+          <w:noProof/>
+        </w:rPr>
+        <w:lastRenderedPageBreak/>
+        <w:drawing>
+          <wp:anchor distT="0" distB="0" distL="114300" distR="114300" simplePos="0" relativeHeight="251665408" behindDoc="0" locked="0" layoutInCell="1" allowOverlap="1" wp14:anchorId="52E28A82" wp14:editId="57E86F6C">
+            <wp:simplePos x="0" y="0"/>
+            <wp:positionH relativeFrom="margin">
+              <wp:align>right</wp:align>
+            </wp:positionH>
+            <wp:positionV relativeFrom="paragraph">
+              <wp:posOffset>239340</wp:posOffset>
+            </wp:positionV>
+            <wp:extent cx="5731510" cy="3226438"/>
+            <wp:effectExtent l="0" t="0" r="2540" b="0"/>
+            <wp:wrapSquare wrapText="bothSides"/>
+            <wp:docPr id="7" name="Picture 7" descr="http://puu.sh/oBcxj/3814f47e7e.png"/>
+            <wp:cNvGraphicFramePr>
+              <a:graphicFrameLocks xmlns:a="http://schemas.openxmlformats.org/drawingml/2006/main" noChangeAspect="1"/>
+            </wp:cNvGraphicFramePr>
+            <a:graphic xmlns:a="http://schemas.openxmlformats.org/drawingml/2006/main">
+              <a:graphicData uri="http://schemas.openxmlformats.org/drawingml/2006/picture">
+                <pic:pic xmlns:pic="http://schemas.openxmlformats.org/drawingml/2006/picture">
+                  <pic:nvPicPr>
+                    <pic:cNvPr id="0" name="Picture 11" descr="http://puu.sh/oBcxj/3814f47e7e.png"/>
+                    <pic:cNvPicPr>
+                      <a:picLocks noChangeAspect="1" noChangeArrowheads="1"/>
+                    </pic:cNvPicPr>
+                  </pic:nvPicPr>
+                  <pic:blipFill>
+                    <a:blip r:embed="rId12">
+                      <a:extLst>
+                        <a:ext uri="{28A0092B-C50C-407E-A947-70E740481C1C}">
+                          <a14:useLocalDpi xmlns:a14="http://schemas.microsoft.com/office/drawing/2010/main" val="0"/>
+                        </a:ext>
+                      </a:extLst>
+                    </a:blip>
+                    <a:srcRect/>
+                    <a:stretch>
+                      <a:fillRect/>
+                    </a:stretch>
+                  </pic:blipFill>
+                  <pic:spPr bwMode="auto">
+                    <a:xfrm>
+                      <a:off x="0" y="0"/>
+                      <a:ext cx="5731510" cy="3226438"/>
+                    </a:xfrm>
+                    <a:prstGeom prst="rect">
+                      <a:avLst/>
+                    </a:prstGeom>
+                    <a:noFill/>
+                    <a:ln>
+                      <a:noFill/>
+                    </a:ln>
+                  </pic:spPr>
+                </pic:pic>
+              </a:graphicData>
+            </a:graphic>
+          </wp:anchor>
+        </w:drawing>
+      </w:r>
+      <w:r>
+        <w:rPr>
           <w:rFonts w:ascii="Verdana" w:hAnsi="Verdana"/>
         </w:rPr>
         <w:t>Options</w:t>
       </w:r>
+    </w:p>
+    <w:p>
+      <w:pPr>
+        <w:pStyle w:val="ListParagraph"/>
+        <w:ind w:leftChars="0" w:left="1601"/>
+        <w:rPr>
+          <w:rFonts w:ascii="Verdana" w:hAnsi="Verdana"/>
+        </w:rPr>
+      </w:pPr>
     </w:p>
     <w:p>
       <w:pPr>
@@ -2014,10 +2490,100 @@
       </w:pPr>
       <w:r>
         <w:rPr>
+          <w:noProof/>
+        </w:rPr>
+        <w:drawing>
+          <wp:anchor distT="0" distB="0" distL="114300" distR="114300" simplePos="0" relativeHeight="251666432" behindDoc="0" locked="0" layoutInCell="1" allowOverlap="1" wp14:anchorId="28C2BE93" wp14:editId="5215E717">
+            <wp:simplePos x="0" y="0"/>
+            <wp:positionH relativeFrom="margin">
+              <wp:align>right</wp:align>
+            </wp:positionH>
+            <wp:positionV relativeFrom="paragraph">
+              <wp:posOffset>275921</wp:posOffset>
+            </wp:positionV>
+            <wp:extent cx="5731510" cy="3226438"/>
+            <wp:effectExtent l="0" t="0" r="2540" b="0"/>
+            <wp:wrapSquare wrapText="bothSides"/>
+            <wp:docPr id="8" name="Picture 8" descr="http://puu.sh/oBcyH/cb3dd92433.png"/>
+            <wp:cNvGraphicFramePr>
+              <a:graphicFrameLocks xmlns:a="http://schemas.openxmlformats.org/drawingml/2006/main" noChangeAspect="1"/>
+            </wp:cNvGraphicFramePr>
+            <a:graphic xmlns:a="http://schemas.openxmlformats.org/drawingml/2006/main">
+              <a:graphicData uri="http://schemas.openxmlformats.org/drawingml/2006/picture">
+                <pic:pic xmlns:pic="http://schemas.openxmlformats.org/drawingml/2006/picture">
+                  <pic:nvPicPr>
+                    <pic:cNvPr id="0" name="Picture 13" descr="http://puu.sh/oBcyH/cb3dd92433.png"/>
+                    <pic:cNvPicPr>
+                      <a:picLocks noChangeAspect="1" noChangeArrowheads="1"/>
+                    </pic:cNvPicPr>
+                  </pic:nvPicPr>
+                  <pic:blipFill>
+                    <a:blip r:embed="rId13">
+                      <a:extLst>
+                        <a:ext uri="{28A0092B-C50C-407E-A947-70E740481C1C}">
+                          <a14:useLocalDpi xmlns:a14="http://schemas.microsoft.com/office/drawing/2010/main" val="0"/>
+                        </a:ext>
+                      </a:extLst>
+                    </a:blip>
+                    <a:srcRect/>
+                    <a:stretch>
+                      <a:fillRect/>
+                    </a:stretch>
+                  </pic:blipFill>
+                  <pic:spPr bwMode="auto">
+                    <a:xfrm>
+                      <a:off x="0" y="0"/>
+                      <a:ext cx="5731510" cy="3226438"/>
+                    </a:xfrm>
+                    <a:prstGeom prst="rect">
+                      <a:avLst/>
+                    </a:prstGeom>
+                    <a:noFill/>
+                    <a:ln>
+                      <a:noFill/>
+                    </a:ln>
+                  </pic:spPr>
+                </pic:pic>
+              </a:graphicData>
+            </a:graphic>
+          </wp:anchor>
+        </w:drawing>
+      </w:r>
+      <w:r>
+        <w:rPr>
           <w:rFonts w:ascii="Verdana" w:hAnsi="Verdana"/>
         </w:rPr>
         <w:t>Credits</w:t>
       </w:r>
+    </w:p>
+    <w:p>
+      <w:pPr>
+        <w:pStyle w:val="ListParagraph"/>
+        <w:ind w:leftChars="0" w:left="1601"/>
+        <w:rPr>
+          <w:rFonts w:ascii="Verdana" w:hAnsi="Verdana"/>
+        </w:rPr>
+      </w:pPr>
+    </w:p>
+    <w:p>
+      <w:pPr>
+        <w:pStyle w:val="ListParagraph"/>
+        <w:ind w:leftChars="0" w:left="1601"/>
+        <w:rPr>
+          <w:rFonts w:ascii="Verdana" w:hAnsi="Verdana"/>
+        </w:rPr>
+      </w:pPr>
+    </w:p>
+    <w:p>
+      <w:pPr>
+        <w:pStyle w:val="ListParagraph"/>
+        <w:ind w:leftChars="0" w:left="1601"/>
+        <w:rPr>
+          <w:rFonts w:ascii="Verdana" w:hAnsi="Verdana" w:hint="eastAsia"/>
+        </w:rPr>
+      </w:pPr>
+      <w:bookmarkStart w:id="6" w:name="_GoBack"/>
+      <w:bookmarkEnd w:id="6"/>
     </w:p>
     <w:p>
       <w:pPr>
@@ -2028,7 +2594,7 @@
         </w:numPr>
         <w:ind w:leftChars="0"/>
         <w:rPr>
-          <w:rFonts w:ascii="Verdana" w:hAnsi="Verdana" w:hint="eastAsia"/>
+          <w:rFonts w:ascii="Verdana" w:hAnsi="Verdana"/>
         </w:rPr>
       </w:pPr>
       <w:r>
@@ -2073,46 +2639,33 @@
         <w:ind w:firstLine="800"/>
         <w:outlineLvl w:val="1"/>
         <w:rPr>
-          <w:rFonts w:ascii="Verdana" w:eastAsiaTheme="majorEastAsia" w:hAnsi="Verdana" w:cstheme="majorBidi" w:hint="eastAsia"/>
-          <w:color w:val="4472C4" w:themeColor="accent5"/>
-        </w:rPr>
-      </w:pPr>
-      <w:bookmarkStart w:id="7" w:name="_Toc449718195"/>
-      <w:r>
-        <w:rPr>
           <w:rFonts w:ascii="Verdana" w:eastAsiaTheme="majorEastAsia" w:hAnsi="Verdana" w:cstheme="majorBidi"/>
           <w:color w:val="4472C4" w:themeColor="accent5"/>
         </w:rPr>
-        <w:t>3.</w:t>
-      </w:r>
+      </w:pPr>
+      <w:bookmarkStart w:id="7" w:name="_Toc449718195"/>
       <w:r>
         <w:rPr>
           <w:rFonts w:ascii="Verdana" w:eastAsiaTheme="majorEastAsia" w:hAnsi="Verdana" w:cstheme="majorBidi"/>
           <w:color w:val="4472C4" w:themeColor="accent5"/>
         </w:rPr>
-        <w:t>4</w:t>
-      </w:r>
+        <w:lastRenderedPageBreak/>
+        <w:t xml:space="preserve">3.4 </w:t>
+      </w:r>
+      <w:proofErr w:type="spellStart"/>
       <w:r>
         <w:rPr>
           <w:rFonts w:ascii="Verdana" w:eastAsiaTheme="majorEastAsia" w:hAnsi="Verdana" w:cstheme="majorBidi"/>
           <w:color w:val="4472C4" w:themeColor="accent5"/>
         </w:rPr>
-        <w:t xml:space="preserve"> </w:t>
-      </w:r>
-      <w:proofErr w:type="spellStart"/>
+        <w:t>JCrawl</w:t>
+      </w:r>
+      <w:proofErr w:type="spellEnd"/>
       <w:r>
         <w:rPr>
           <w:rFonts w:ascii="Verdana" w:eastAsiaTheme="majorEastAsia" w:hAnsi="Verdana" w:cstheme="majorBidi"/>
           <w:color w:val="4472C4" w:themeColor="accent5"/>
         </w:rPr>
-        <w:t>JCrawl</w:t>
-      </w:r>
-      <w:proofErr w:type="spellEnd"/>
-      <w:r>
-        <w:rPr>
-          <w:rFonts w:ascii="Verdana" w:eastAsiaTheme="majorEastAsia" w:hAnsi="Verdana" w:cstheme="majorBidi"/>
-          <w:color w:val="4472C4" w:themeColor="accent5"/>
-        </w:rPr>
         <w:t xml:space="preserve"> Level Design Language - JLDL</w:t>
       </w:r>
       <w:bookmarkEnd w:id="7"/>
@@ -2228,7 +2781,7 @@
     <w:p>
       <w:pPr>
         <w:rPr>
-          <w:rFonts w:ascii="Verdana" w:hAnsi="Verdana" w:hint="eastAsia"/>
+          <w:rFonts w:ascii="Verdana" w:hAnsi="Verdana"/>
         </w:rPr>
       </w:pPr>
     </w:p>
@@ -2250,7 +2803,6 @@
           <w:rFonts w:ascii="Verdana" w:hAnsi="Verdana"/>
           <w:b/>
         </w:rPr>
-        <w:lastRenderedPageBreak/>
         <w:t>G</w:t>
       </w:r>
       <w:r>
@@ -2332,7 +2884,7 @@
       <w:pPr>
         <w:pStyle w:val="ListParagraph"/>
         <w:rPr>
-          <w:rFonts w:ascii="Verdana" w:hAnsi="Verdana" w:hint="eastAsia"/>
+          <w:rFonts w:ascii="Verdana" w:hAnsi="Verdana"/>
         </w:rPr>
       </w:pPr>
       <w:r>
@@ -2631,7 +3183,7 @@
       <w:pPr>
         <w:ind w:left="1201"/>
         <w:rPr>
-          <w:rFonts w:ascii="Verdana" w:hAnsi="Verdana" w:hint="eastAsia"/>
+          <w:rFonts w:ascii="Verdana" w:hAnsi="Verdana"/>
         </w:rPr>
       </w:pPr>
     </w:p>
@@ -2644,23 +3196,24 @@
         </w:numPr>
         <w:ind w:leftChars="0"/>
         <w:rPr>
+          <w:rFonts w:ascii="Verdana" w:hAnsi="Verdana"/>
+          <w:b/>
+        </w:rPr>
+      </w:pPr>
+      <w:r>
+        <w:rPr>
           <w:rFonts w:ascii="Verdana" w:hAnsi="Verdana" w:hint="eastAsia"/>
           <w:b/>
         </w:rPr>
-      </w:pPr>
+        <w:lastRenderedPageBreak/>
+        <w:t xml:space="preserve">Entity </w:t>
+      </w:r>
+      <w:proofErr w:type="spellStart"/>
       <w:r>
         <w:rPr>
           <w:rFonts w:ascii="Verdana" w:hAnsi="Verdana" w:hint="eastAsia"/>
           <w:b/>
         </w:rPr>
-        <w:t xml:space="preserve">Entity </w:t>
-      </w:r>
-      <w:proofErr w:type="spellStart"/>
-      <w:r>
-        <w:rPr>
-          <w:rFonts w:ascii="Verdana" w:hAnsi="Verdana" w:hint="eastAsia"/>
-          <w:b/>
-        </w:rPr>
         <w:t>Defintion</w:t>
       </w:r>
       <w:proofErr w:type="spellEnd"/>
@@ -2669,7 +3222,7 @@
       <w:pPr>
         <w:ind w:left="1201"/>
         <w:rPr>
-          <w:rFonts w:ascii="Verdana" w:hAnsi="Verdana" w:hint="eastAsia"/>
+          <w:rFonts w:ascii="Verdana" w:hAnsi="Verdana"/>
         </w:rPr>
       </w:pPr>
       <w:r>
@@ -2743,7 +3296,7 @@
       <w:pPr>
         <w:ind w:left="1201"/>
         <w:rPr>
-          <w:rFonts w:ascii="Verdana" w:hAnsi="Verdana" w:hint="eastAsia"/>
+          <w:rFonts w:ascii="Verdana" w:hAnsi="Verdana"/>
         </w:rPr>
       </w:pPr>
     </w:p>
@@ -2908,7 +3461,6 @@
           <w:rFonts w:ascii="Verdana" w:hAnsi="Verdana"/>
           <w:b/>
         </w:rPr>
-        <w:lastRenderedPageBreak/>
         <w:t>orc</w:t>
       </w:r>
       <w:proofErr w:type="spellEnd"/>
@@ -2940,7 +3492,7 @@
       <w:pPr>
         <w:ind w:left="1600"/>
         <w:rPr>
-          <w:rFonts w:ascii="Verdana" w:hAnsi="Verdana" w:hint="eastAsia"/>
+          <w:rFonts w:ascii="Verdana" w:hAnsi="Verdana"/>
           <w:b/>
         </w:rPr>
       </w:pPr>
@@ -3175,25 +3727,7 @@
         <w:rPr>
           <w:rFonts w:ascii="Verdana" w:hAnsi="Verdana"/>
         </w:rPr>
-        <w:t>This code will generate</w:t>
-      </w:r>
-      <w:r>
-        <w:rPr>
-          <w:rFonts w:ascii="Verdana" w:hAnsi="Verdana"/>
-        </w:rPr>
-        <w:t xml:space="preserve"> patrolling </w:t>
-      </w:r>
-      <w:r>
-        <w:rPr>
-          <w:rFonts w:ascii="Verdana" w:hAnsi="Verdana"/>
-        </w:rPr>
-        <w:t>creat</w:t>
-      </w:r>
-      <w:r>
-        <w:rPr>
-          <w:rFonts w:ascii="Verdana" w:hAnsi="Verdana"/>
-        </w:rPr>
-        <w:t xml:space="preserve">ure, using the path </w:t>
+        <w:t xml:space="preserve">This code will generate patrolling creature, using the path </w:t>
       </w:r>
       <w:r>
         <w:rPr>
@@ -3381,7 +3915,7 @@
       <w:pPr>
         <w:ind w:left="1201"/>
         <w:rPr>
-          <w:rFonts w:ascii="Verdana" w:hAnsi="Verdana" w:hint="eastAsia"/>
+          <w:rFonts w:ascii="Verdana" w:hAnsi="Verdana"/>
         </w:rPr>
       </w:pPr>
       <w:r>
@@ -5362,7 +5896,7 @@
 </file>
 
 <file path=customXml/itemProps1.xml><?xml version="1.0" encoding="utf-8"?>
-<ds:datastoreItem xmlns:ds="http://schemas.openxmlformats.org/officeDocument/2006/customXml" ds:itemID="{069DBE81-3BB7-452A-AD76-9F74079C2885}">
+<ds:datastoreItem xmlns:ds="http://schemas.openxmlformats.org/officeDocument/2006/customXml" ds:itemID="{444A9158-E02F-43CB-86ED-F4764FBE53F2}">
   <ds:schemaRefs>
     <ds:schemaRef ds:uri="http://schemas.openxmlformats.org/officeDocument/2006/bibliography"/>
   </ds:schemaRefs>

</xml_diff>